<commit_message>
Update Auswertungen zum Kaufverhalten.docx
Update zu Auswertungen
</commit_message>
<xml_diff>
--- a/Auswertungen zum Kaufverhalten.docx
+++ b/Auswertungen zum Kaufverhalten.docx
@@ -23,10 +23,22 @@
         <w:t xml:space="preserve">-&gt; </w:t>
       </w:r>
       <w:r>
-        <w:t xml:space="preserve">Bestellungen </w:t>
-      </w:r>
-      <w:r>
-        <w:t xml:space="preserve">eines Produkts </w:t>
+        <w:rPr>
+          <w:b/>
+        </w:rPr>
+        <w:t>Produktverkäufe</w:t>
+      </w:r>
+      <w:r>
+        <w:rPr>
+          <w:b/>
+        </w:rPr>
+        <w:t xml:space="preserve"> </w:t>
+      </w:r>
+      <w:r>
+        <w:t>untersuchen auf</w:t>
+      </w:r>
+      <w:r>
+        <w:t xml:space="preserve"> Produkt </w:t>
       </w:r>
       <w:r>
         <w:t>pro Monat pro Region</w:t>
@@ -186,6 +198,15 @@
         <w:t xml:space="preserve">-&gt; </w:t>
       </w:r>
       <w:r>
+        <w:rPr>
+          <w:b/>
+        </w:rPr>
+        <w:t>Produktverkäufe</w:t>
+      </w:r>
+      <w:r>
+        <w:t xml:space="preserve"> untersuchen auf </w:t>
+      </w:r>
+      <w:r>
         <w:t>Zahlungsarten pro Region</w:t>
       </w:r>
       <w:r>
@@ -274,21 +295,33 @@
       <w:r>
         <w:t>-Regionen</w:t>
       </w:r>
+      <w:r>
+        <w:t>»</w:t>
+      </w:r>
+      <w:r>
+        <w:br/>
+        <w:t xml:space="preserve">-&gt; </w:t>
+      </w:r>
+      <w:r>
+        <w:rPr>
+          <w:b/>
+        </w:rPr>
+        <w:t>Produktverkäufe</w:t>
+      </w:r>
+      <w:r>
+        <w:t xml:space="preserve"> untersuchen auf </w:t>
+      </w:r>
+      <w:r>
+        <w:t>Bestellpositionen</w:t>
+      </w:r>
+      <w:r>
+        <w:t xml:space="preserve"> pro Bestellung</w:t>
+      </w:r>
+      <w:r>
+        <w:t xml:space="preserve"> pro Region</w:t>
+      </w:r>
       <w:bookmarkStart w:id="0" w:name="_GoBack"/>
       <w:bookmarkEnd w:id="0"/>
-      <w:r>
-        <w:t>»</w:t>
-      </w:r>
-      <w:r>
-        <w:br/>
-        <w:t xml:space="preserve">-&gt; </w:t>
-      </w:r>
-      <w:r>
-        <w:t>Menge</w:t>
-      </w:r>
-      <w:r>
-        <w:t xml:space="preserve"> pro Bestellung pro Region</w:t>
-      </w:r>
       <w:r>
         <w:t>:</w:t>
       </w:r>

</xml_diff>